<commit_message>
tambah Landasan teori paper snake
</commit_message>
<xml_diff>
--- a/Paper snake.docx
+++ b/Paper snake.docx
@@ -1213,6 +1213,7 @@
     </w:p>
     <w:p>
       <w:pPr>
+        <w:spacing w:after="120" w:line="360" w:lineRule="auto"/>
         <w:rPr>
           <w:rFonts w:ascii="Bookman Old Style" w:hAnsi="Bookman Old Style"/>
           <w:sz w:val="24"/>
@@ -1260,14 +1261,876 @@
     <w:p>
       <w:pPr>
         <w:spacing w:after="120" w:line="360" w:lineRule="auto"/>
-        <w:ind w:left="1440"/>
+        <w:ind w:left="720"/>
         <w:jc w:val="both"/>
         <w:rPr>
           <w:rFonts w:ascii="Bookman Old Style" w:hAnsi="Bookman Old Style"/>
-          <w:sz w:val="28"/>
-          <w:szCs w:val="24"/>
-        </w:rPr>
-      </w:pPr>
+          <w:sz w:val="24"/>
+          <w:szCs w:val="24"/>
+        </w:rPr>
+      </w:pPr>
+      <w:r>
+        <w:rPr>
+          <w:rFonts w:ascii="Bookman Old Style" w:hAnsi="Bookman Old Style"/>
+          <w:b/>
+          <w:sz w:val="24"/>
+          <w:szCs w:val="24"/>
+        </w:rPr>
+        <w:t>Object Oriented Programming</w:t>
+      </w:r>
+    </w:p>
+    <w:p>
+      <w:pPr>
+        <w:spacing w:after="120" w:line="360" w:lineRule="auto"/>
+        <w:ind w:left="720"/>
+        <w:jc w:val="both"/>
+        <w:rPr>
+          <w:rFonts w:ascii="Bookman Old Style" w:hAnsi="Bookman Old Style"/>
+          <w:sz w:val="24"/>
+          <w:szCs w:val="24"/>
+        </w:rPr>
+      </w:pPr>
+      <w:r>
+        <w:rPr>
+          <w:rFonts w:ascii="Bookman Old Style" w:hAnsi="Bookman Old Style"/>
+          <w:sz w:val="24"/>
+          <w:szCs w:val="24"/>
+        </w:rPr>
+        <w:tab/>
+      </w:r>
+      <w:r>
+        <w:rPr>
+          <w:rFonts w:ascii="Bookman Old Style" w:hAnsi="Bookman Old Style"/>
+          <w:i/>
+          <w:sz w:val="24"/>
+          <w:szCs w:val="24"/>
+        </w:rPr>
+        <w:t>Object oriented programming</w:t>
+      </w:r>
+      <w:r>
+        <w:rPr>
+          <w:rFonts w:ascii="Bookman Old Style" w:hAnsi="Bookman Old Style"/>
+          <w:sz w:val="24"/>
+          <w:szCs w:val="24"/>
+        </w:rPr>
+        <w:t xml:space="preserve"> adalah sebuah pendekatan pemrograman untuk menyelesaikan permasalahan secara fungsional. Dalam </w:t>
+      </w:r>
+      <w:r>
+        <w:rPr>
+          <w:rFonts w:ascii="Bookman Old Style" w:hAnsi="Bookman Old Style"/>
+          <w:i/>
+          <w:sz w:val="24"/>
+          <w:szCs w:val="24"/>
+        </w:rPr>
+        <w:t>object oriented programmin</w:t>
+      </w:r>
+      <w:r>
+        <w:rPr>
+          <w:rFonts w:ascii="Bookman Old Style" w:hAnsi="Bookman Old Style"/>
+          <w:sz w:val="24"/>
+          <w:szCs w:val="24"/>
+        </w:rPr>
+        <w:t xml:space="preserve">g, sebuah struktur data yang merupakan objek tidak hanya mempunyai variable yang merupakan </w:t>
+      </w:r>
+      <w:r>
+        <w:rPr>
+          <w:rFonts w:ascii="Bookman Old Style" w:hAnsi="Bookman Old Style"/>
+          <w:i/>
+          <w:sz w:val="24"/>
+          <w:szCs w:val="24"/>
+        </w:rPr>
+        <w:t>state</w:t>
+      </w:r>
+      <w:r>
+        <w:rPr>
+          <w:rFonts w:ascii="Bookman Old Style" w:hAnsi="Bookman Old Style"/>
+          <w:i/>
+          <w:sz w:val="24"/>
+          <w:szCs w:val="24"/>
+        </w:rPr>
+        <w:t xml:space="preserve"> </w:t>
+      </w:r>
+      <w:r>
+        <w:rPr>
+          <w:rFonts w:ascii="Bookman Old Style" w:hAnsi="Bookman Old Style"/>
+          <w:sz w:val="24"/>
+          <w:szCs w:val="24"/>
+        </w:rPr>
+        <w:t xml:space="preserve">tetapi terdapat fungsi(method) yang merupakan </w:t>
+      </w:r>
+      <w:r>
+        <w:rPr>
+          <w:rFonts w:ascii="Bookman Old Style" w:hAnsi="Bookman Old Style"/>
+          <w:i/>
+          <w:sz w:val="24"/>
+          <w:szCs w:val="24"/>
+        </w:rPr>
+        <w:t>behavior</w:t>
+      </w:r>
+      <w:r>
+        <w:rPr>
+          <w:rFonts w:ascii="Bookman Old Style" w:hAnsi="Bookman Old Style"/>
+          <w:sz w:val="24"/>
+          <w:szCs w:val="24"/>
+        </w:rPr>
+        <w:t xml:space="preserve"> yang dilakukan objek tersebut. Suatu objek dapat saling berkomunikasi satu sama lain dengan menggunakan fungsi yang ada di dalamnya tanpa perlu mengetahui </w:t>
+      </w:r>
+      <w:r>
+        <w:rPr>
+          <w:rFonts w:ascii="Bookman Old Style" w:hAnsi="Bookman Old Style"/>
+          <w:i/>
+          <w:sz w:val="24"/>
+          <w:szCs w:val="24"/>
+        </w:rPr>
+        <w:t xml:space="preserve">internal state </w:t>
+      </w:r>
+      <w:r>
+        <w:rPr>
+          <w:rFonts w:ascii="Bookman Old Style" w:hAnsi="Bookman Old Style"/>
+          <w:sz w:val="24"/>
+          <w:szCs w:val="24"/>
+        </w:rPr>
+        <w:t>masing-masing objek (</w:t>
+      </w:r>
+      <w:r>
+        <w:rPr>
+          <w:rFonts w:ascii="Bookman Old Style" w:hAnsi="Bookman Old Style"/>
+          <w:i/>
+          <w:sz w:val="24"/>
+          <w:szCs w:val="24"/>
+        </w:rPr>
+        <w:t>data encapsulation</w:t>
+      </w:r>
+      <w:r>
+        <w:rPr>
+          <w:rFonts w:ascii="Bookman Old Style" w:hAnsi="Bookman Old Style"/>
+          <w:sz w:val="24"/>
+          <w:szCs w:val="24"/>
+        </w:rPr>
+        <w:t>).</w:t>
+      </w:r>
+    </w:p>
+    <w:p>
+      <w:pPr>
+        <w:spacing w:after="120" w:line="360" w:lineRule="auto"/>
+        <w:ind w:left="720"/>
+        <w:jc w:val="both"/>
+        <w:rPr>
+          <w:rFonts w:ascii="Bookman Old Style" w:hAnsi="Bookman Old Style"/>
+          <w:sz w:val="24"/>
+          <w:szCs w:val="24"/>
+        </w:rPr>
+      </w:pPr>
+      <w:r>
+        <w:rPr>
+          <w:rFonts w:ascii="Bookman Old Style" w:hAnsi="Bookman Old Style"/>
+          <w:i/>
+          <w:sz w:val="24"/>
+          <w:szCs w:val="24"/>
+        </w:rPr>
+        <w:tab/>
+      </w:r>
+      <w:r>
+        <w:rPr>
+          <w:rFonts w:ascii="Bookman Old Style" w:hAnsi="Bookman Old Style"/>
+          <w:sz w:val="24"/>
+          <w:szCs w:val="24"/>
+        </w:rPr>
+        <w:t xml:space="preserve">Keuntungan dalam menggunakan </w:t>
+      </w:r>
+      <w:r>
+        <w:rPr>
+          <w:rFonts w:ascii="Bookman Old Style" w:hAnsi="Bookman Old Style"/>
+          <w:i/>
+          <w:sz w:val="24"/>
+          <w:szCs w:val="24"/>
+        </w:rPr>
+        <w:t xml:space="preserve">object oriented programming </w:t>
+      </w:r>
+      <w:r>
+        <w:rPr>
+          <w:rFonts w:ascii="Bookman Old Style" w:hAnsi="Bookman Old Style"/>
+          <w:sz w:val="24"/>
+          <w:szCs w:val="24"/>
+        </w:rPr>
+        <w:t xml:space="preserve">dibandingkan </w:t>
+      </w:r>
+      <w:r>
+        <w:rPr>
+          <w:rFonts w:ascii="Bookman Old Style" w:hAnsi="Bookman Old Style"/>
+          <w:i/>
+          <w:sz w:val="24"/>
+          <w:szCs w:val="24"/>
+        </w:rPr>
+        <w:t xml:space="preserve">procedural programming </w:t>
+      </w:r>
+      <w:r>
+        <w:rPr>
+          <w:rFonts w:ascii="Bookman Old Style" w:hAnsi="Bookman Old Style"/>
+          <w:sz w:val="24"/>
+          <w:szCs w:val="24"/>
+        </w:rPr>
+        <w:t>adalah memungkinkan developer menggunakan fungsi tersebut pada lain waktu dengan hanya memanggil dan dalam perbaikan/</w:t>
+      </w:r>
+      <w:r>
+        <w:rPr>
+          <w:rFonts w:ascii="Bookman Old Style" w:hAnsi="Bookman Old Style"/>
+          <w:i/>
+          <w:sz w:val="24"/>
+          <w:szCs w:val="24"/>
+        </w:rPr>
+        <w:t xml:space="preserve">debugging </w:t>
+      </w:r>
+      <w:r>
+        <w:rPr>
+          <w:rFonts w:ascii="Bookman Old Style" w:hAnsi="Bookman Old Style"/>
+          <w:sz w:val="24"/>
+          <w:szCs w:val="24"/>
+        </w:rPr>
+        <w:t xml:space="preserve">akan jauh lebih mudah karena telah terstruktur </w:t>
+      </w:r>
+      <w:r>
+        <w:rPr>
+          <w:rFonts w:ascii="Bookman Old Style" w:hAnsi="Bookman Old Style"/>
+          <w:sz w:val="24"/>
+          <w:szCs w:val="24"/>
+        </w:rPr>
+        <w:t xml:space="preserve">dan perubahan hanya terletak pada satu lokasi saja. Dalam </w:t>
+      </w:r>
+      <w:r>
+        <w:rPr>
+          <w:rFonts w:ascii="Bookman Old Style" w:hAnsi="Bookman Old Style"/>
+          <w:i/>
+          <w:sz w:val="24"/>
+          <w:szCs w:val="24"/>
+        </w:rPr>
+        <w:t>object oriented programming</w:t>
+      </w:r>
+      <w:r>
+        <w:rPr>
+          <w:rFonts w:ascii="Bookman Old Style" w:hAnsi="Bookman Old Style"/>
+          <w:sz w:val="24"/>
+          <w:szCs w:val="24"/>
+        </w:rPr>
+        <w:t xml:space="preserve"> ini sering digunakan penurunan yang dapat mempersingkat dan merapikan aplikasi tersebut. Hal ini membuat </w:t>
+      </w:r>
+      <w:r>
+        <w:rPr>
+          <w:rFonts w:ascii="Bookman Old Style" w:hAnsi="Bookman Old Style"/>
+          <w:i/>
+          <w:sz w:val="24"/>
+          <w:szCs w:val="24"/>
+        </w:rPr>
+        <w:t xml:space="preserve">object oriented programming </w:t>
+      </w:r>
+      <w:r>
+        <w:rPr>
+          <w:rFonts w:ascii="Bookman Old Style" w:hAnsi="Bookman Old Style"/>
+          <w:sz w:val="24"/>
+          <w:szCs w:val="24"/>
+        </w:rPr>
+        <w:t>mudah dalam pengembangannya.</w:t>
+      </w:r>
+    </w:p>
+    <w:p>
+      <w:pPr>
+        <w:spacing w:after="120" w:line="360" w:lineRule="auto"/>
+        <w:ind w:left="720"/>
+        <w:jc w:val="both"/>
+        <w:rPr>
+          <w:rFonts w:ascii="Bookman Old Style" w:hAnsi="Bookman Old Style"/>
+          <w:sz w:val="24"/>
+          <w:szCs w:val="24"/>
+        </w:rPr>
+      </w:pPr>
+      <w:r>
+        <w:rPr>
+          <w:rFonts w:ascii="Bookman Old Style" w:hAnsi="Bookman Old Style"/>
+          <w:sz w:val="24"/>
+          <w:szCs w:val="24"/>
+        </w:rPr>
+        <w:tab/>
+        <w:t>Penggunakan static variable juga sangat membantu karena penggunaan variable global dapat menyebabkan program dapat diubah oleh pihak lain dengan gampang. Juga terdapat pemilihan pendefinisian pada variable, method, assessor maupun mutator yaitu public, private dan protected. Perbedaan antara ketiga ini adalah:</w:t>
+      </w:r>
+    </w:p>
+    <w:p>
+      <w:pPr>
+        <w:pStyle w:val="ListParagraph"/>
+        <w:numPr>
+          <w:ilvl w:val="0"/>
+          <w:numId w:val="2"/>
+        </w:numPr>
+        <w:spacing w:after="120" w:line="360" w:lineRule="auto"/>
+        <w:contextualSpacing w:val="0"/>
+        <w:jc w:val="both"/>
+        <w:rPr>
+          <w:rFonts w:ascii="Bookman Old Style" w:hAnsi="Bookman Old Style"/>
+          <w:sz w:val="24"/>
+          <w:szCs w:val="24"/>
+        </w:rPr>
+      </w:pPr>
+      <w:r>
+        <w:rPr>
+          <w:rFonts w:ascii="Bookman Old Style" w:hAnsi="Bookman Old Style"/>
+          <w:b/>
+          <w:sz w:val="24"/>
+          <w:szCs w:val="24"/>
+        </w:rPr>
+        <w:t xml:space="preserve">Private, </w:t>
+      </w:r>
+      <w:r>
+        <w:rPr>
+          <w:rFonts w:ascii="Bookman Old Style" w:hAnsi="Bookman Old Style"/>
+          <w:sz w:val="24"/>
+          <w:szCs w:val="24"/>
+        </w:rPr>
+        <w:t>hanya dapat diakses oleh kelasnya sendiri. Sehingga penggunaan ini menjamin keamanan class tersebut.</w:t>
+      </w:r>
+    </w:p>
+    <w:p>
+      <w:pPr>
+        <w:pStyle w:val="ListParagraph"/>
+        <w:numPr>
+          <w:ilvl w:val="0"/>
+          <w:numId w:val="2"/>
+        </w:numPr>
+        <w:spacing w:after="120" w:line="360" w:lineRule="auto"/>
+        <w:contextualSpacing w:val="0"/>
+        <w:jc w:val="both"/>
+        <w:rPr>
+          <w:rFonts w:ascii="Bookman Old Style" w:hAnsi="Bookman Old Style"/>
+          <w:sz w:val="24"/>
+          <w:szCs w:val="24"/>
+        </w:rPr>
+      </w:pPr>
+      <w:r>
+        <w:rPr>
+          <w:rFonts w:ascii="Bookman Old Style" w:hAnsi="Bookman Old Style"/>
+          <w:b/>
+          <w:sz w:val="24"/>
+          <w:szCs w:val="24"/>
+        </w:rPr>
+        <w:t xml:space="preserve">Protected, </w:t>
+      </w:r>
+      <w:r>
+        <w:rPr>
+          <w:rFonts w:ascii="Bookman Old Style" w:hAnsi="Bookman Old Style"/>
+          <w:sz w:val="24"/>
+          <w:szCs w:val="24"/>
+        </w:rPr>
+        <w:t>dapat diakses oleh kelasnya sendiri dan kelas turunannya. Ini kebanyakan digunakan untuk kelas parent.</w:t>
+      </w:r>
+    </w:p>
+    <w:p>
+      <w:pPr>
+        <w:pStyle w:val="ListParagraph"/>
+        <w:numPr>
+          <w:ilvl w:val="0"/>
+          <w:numId w:val="2"/>
+        </w:numPr>
+        <w:spacing w:after="120" w:line="360" w:lineRule="auto"/>
+        <w:contextualSpacing w:val="0"/>
+        <w:jc w:val="both"/>
+        <w:rPr>
+          <w:rFonts w:ascii="Bookman Old Style" w:hAnsi="Bookman Old Style"/>
+          <w:sz w:val="24"/>
+          <w:szCs w:val="24"/>
+        </w:rPr>
+      </w:pPr>
+      <w:r>
+        <w:rPr>
+          <w:rFonts w:ascii="Bookman Old Style" w:hAnsi="Bookman Old Style"/>
+          <w:b/>
+          <w:sz w:val="24"/>
+          <w:szCs w:val="24"/>
+        </w:rPr>
+        <w:lastRenderedPageBreak/>
+        <w:t xml:space="preserve">Public, </w:t>
+      </w:r>
+      <w:r>
+        <w:rPr>
+          <w:rFonts w:ascii="Bookman Old Style" w:hAnsi="Bookman Old Style"/>
+          <w:sz w:val="24"/>
+          <w:szCs w:val="24"/>
+        </w:rPr>
+        <w:t>dapat diakses oleh kelasnya maupun kelas lain baik program. Ini merupakan cara tergampang dalam pemilihan tetapi security dan keamanan nya tidak terjamin.</w:t>
+      </w:r>
+    </w:p>
+    <w:p>
+      <w:pPr>
+        <w:spacing w:after="120" w:line="360" w:lineRule="auto"/>
+        <w:ind w:left="1080"/>
+        <w:jc w:val="both"/>
+        <w:rPr>
+          <w:rFonts w:ascii="Bookman Old Style" w:hAnsi="Bookman Old Style"/>
+          <w:sz w:val="24"/>
+          <w:szCs w:val="24"/>
+        </w:rPr>
+      </w:pPr>
+      <w:r>
+        <w:rPr>
+          <w:rFonts w:ascii="Bookman Old Style" w:hAnsi="Bookman Old Style"/>
+          <w:sz w:val="24"/>
+          <w:szCs w:val="24"/>
+        </w:rPr>
+        <w:t>Umumnya terdiri dari 3 teknik, yaitu :</w:t>
+      </w:r>
+    </w:p>
+    <w:p>
+      <w:pPr>
+        <w:pStyle w:val="ListParagraph"/>
+        <w:numPr>
+          <w:ilvl w:val="0"/>
+          <w:numId w:val="3"/>
+        </w:numPr>
+        <w:spacing w:after="120" w:line="360" w:lineRule="auto"/>
+        <w:contextualSpacing w:val="0"/>
+        <w:jc w:val="both"/>
+        <w:rPr>
+          <w:rFonts w:ascii="Bookman Old Style" w:hAnsi="Bookman Old Style"/>
+          <w:b/>
+          <w:sz w:val="24"/>
+          <w:szCs w:val="24"/>
+        </w:rPr>
+      </w:pPr>
+      <w:r>
+        <w:rPr>
+          <w:rFonts w:ascii="Bookman Old Style" w:hAnsi="Bookman Old Style"/>
+          <w:b/>
+          <w:sz w:val="24"/>
+          <w:szCs w:val="24"/>
+        </w:rPr>
+        <w:t xml:space="preserve">Enkapsulasi, </w:t>
+      </w:r>
+      <w:r>
+        <w:rPr>
+          <w:rFonts w:ascii="Bookman Old Style" w:hAnsi="Bookman Old Style"/>
+          <w:sz w:val="24"/>
+          <w:szCs w:val="24"/>
+        </w:rPr>
+        <w:t xml:space="preserve">suatu cara untuk menyembunyikan informasi detail dari suatu kelas. </w:t>
+      </w:r>
+      <w:r>
+        <w:rPr>
+          <w:rFonts w:ascii="Bookman Old Style" w:hAnsi="Bookman Old Style"/>
+          <w:sz w:val="24"/>
+          <w:szCs w:val="24"/>
+        </w:rPr>
+        <w:t>Biasanya digunakan pendefinisian private dan protected agar informasi dari sifat nya terlindungi dan tidak dapat diakses dari luar dengan bebas.</w:t>
+      </w:r>
+    </w:p>
+    <w:p>
+      <w:pPr>
+        <w:pStyle w:val="ListParagraph"/>
+        <w:numPr>
+          <w:ilvl w:val="0"/>
+          <w:numId w:val="3"/>
+        </w:numPr>
+        <w:spacing w:after="120" w:line="360" w:lineRule="auto"/>
+        <w:contextualSpacing w:val="0"/>
+        <w:jc w:val="both"/>
+        <w:rPr>
+          <w:rFonts w:ascii="Bookman Old Style" w:hAnsi="Bookman Old Style"/>
+          <w:b/>
+          <w:sz w:val="24"/>
+          <w:szCs w:val="24"/>
+        </w:rPr>
+      </w:pPr>
+      <w:r>
+        <w:rPr>
+          <w:rFonts w:ascii="Bookman Old Style" w:hAnsi="Bookman Old Style"/>
+          <w:b/>
+          <w:sz w:val="24"/>
+          <w:szCs w:val="24"/>
+        </w:rPr>
+        <w:t xml:space="preserve">Inheritance, </w:t>
+      </w:r>
+      <w:r>
+        <w:rPr>
+          <w:rFonts w:ascii="Bookman Old Style" w:hAnsi="Bookman Old Style"/>
+          <w:sz w:val="24"/>
+          <w:szCs w:val="24"/>
+        </w:rPr>
+        <w:t>suatu cara untuk membuat suatu kelas dapat menggunakan dan mempunyai sifat dari kelas lainnya, baik method, variable dan sifat-sifat lainnya. Kelas yang mewarisi sifat(inherited) dapat mempunyai perubahan dari kelas yang diwarisi sifatnya oleh kelas tersebut.</w:t>
+      </w:r>
+    </w:p>
+    <w:p>
+      <w:pPr>
+        <w:pStyle w:val="ListParagraph"/>
+        <w:numPr>
+          <w:ilvl w:val="0"/>
+          <w:numId w:val="3"/>
+        </w:numPr>
+        <w:spacing w:after="120" w:line="360" w:lineRule="auto"/>
+        <w:contextualSpacing w:val="0"/>
+        <w:jc w:val="both"/>
+        <w:rPr>
+          <w:rFonts w:ascii="Bookman Old Style" w:hAnsi="Bookman Old Style"/>
+          <w:b/>
+          <w:sz w:val="24"/>
+          <w:szCs w:val="24"/>
+        </w:rPr>
+      </w:pPr>
+      <w:r>
+        <w:rPr>
+          <w:rFonts w:ascii="Bookman Old Style" w:hAnsi="Bookman Old Style"/>
+          <w:b/>
+          <w:sz w:val="24"/>
+          <w:szCs w:val="24"/>
+        </w:rPr>
+        <w:t>Polymorphism</w:t>
+      </w:r>
+      <w:r>
+        <w:rPr>
+          <w:rFonts w:ascii="Bookman Old Style" w:hAnsi="Bookman Old Style"/>
+          <w:b/>
+          <w:sz w:val="24"/>
+          <w:szCs w:val="24"/>
+        </w:rPr>
+        <w:t xml:space="preserve">, </w:t>
+      </w:r>
+      <w:r>
+        <w:rPr>
+          <w:rFonts w:ascii="Bookman Old Style" w:hAnsi="Bookman Old Style"/>
+          <w:sz w:val="24"/>
+          <w:szCs w:val="24"/>
+        </w:rPr>
+        <w:t xml:space="preserve">suatu cara untuk membuat suatu kelas mempunyai sifat yang sama dengan kelas lain, sehingga kelas tersebut dapat menjadi kelas lain secara implisit. </w:t>
+      </w:r>
+      <w:r>
+        <w:rPr>
+          <w:rFonts w:ascii="Bookman Old Style" w:hAnsi="Bookman Old Style"/>
+          <w:sz w:val="24"/>
+          <w:szCs w:val="24"/>
+        </w:rPr>
+        <w:t>Biasanya sifat tersebut hampir menyerupai satu sama lain.</w:t>
+      </w:r>
+    </w:p>
+    <w:p>
+      <w:pPr>
+        <w:spacing w:after="120" w:line="360" w:lineRule="auto"/>
+        <w:jc w:val="both"/>
+        <w:rPr>
+          <w:rFonts w:ascii="Bookman Old Style" w:hAnsi="Bookman Old Style"/>
+          <w:sz w:val="24"/>
+          <w:szCs w:val="24"/>
+        </w:rPr>
+      </w:pPr>
+    </w:p>
+    <w:p>
+      <w:pPr>
+        <w:spacing w:after="120" w:line="360" w:lineRule="auto"/>
+        <w:ind w:left="720"/>
+        <w:jc w:val="both"/>
+        <w:rPr>
+          <w:rFonts w:ascii="Bookman Old Style" w:hAnsi="Bookman Old Style"/>
+          <w:b/>
+          <w:sz w:val="24"/>
+          <w:szCs w:val="24"/>
+        </w:rPr>
+      </w:pPr>
+      <w:r>
+        <w:rPr>
+          <w:rFonts w:ascii="Bookman Old Style" w:hAnsi="Bookman Old Style"/>
+          <w:b/>
+          <w:sz w:val="24"/>
+          <w:szCs w:val="24"/>
+        </w:rPr>
+        <w:t>Threading</w:t>
+      </w:r>
+    </w:p>
+    <w:p>
+      <w:pPr>
+        <w:spacing w:after="120" w:line="360" w:lineRule="auto"/>
+        <w:ind w:left="720"/>
+        <w:jc w:val="both"/>
+        <w:rPr>
+          <w:rFonts w:ascii="Bookman Old Style" w:hAnsi="Bookman Old Style"/>
+          <w:sz w:val="24"/>
+          <w:szCs w:val="24"/>
+        </w:rPr>
+      </w:pPr>
+      <w:r>
+        <w:rPr>
+          <w:rFonts w:ascii="Bookman Old Style" w:hAnsi="Bookman Old Style"/>
+          <w:b/>
+          <w:sz w:val="24"/>
+          <w:szCs w:val="24"/>
+        </w:rPr>
+        <w:tab/>
+      </w:r>
+      <w:r>
+        <w:rPr>
+          <w:rFonts w:ascii="Bookman Old Style" w:hAnsi="Bookman Old Style"/>
+          <w:sz w:val="24"/>
+          <w:szCs w:val="24"/>
+        </w:rPr>
+        <w:t>Thread yang biasanya kebanyakan orang menyamakan nya dengan multitasking atau multithreading yang artinya proses yang ada dapat dijalankan sekaligus tanpa harus saling menunggu untuk mempersingkat waktu pengerjaan dan proses yang diperlukan.</w:t>
+      </w:r>
+    </w:p>
+    <w:p>
+      <w:pPr>
+        <w:spacing w:after="120" w:line="360" w:lineRule="auto"/>
+        <w:ind w:left="720" w:firstLine="720"/>
+        <w:jc w:val="both"/>
+        <w:rPr>
+          <w:rFonts w:ascii="Bookman Old Style" w:hAnsi="Bookman Old Style"/>
+          <w:sz w:val="24"/>
+          <w:szCs w:val="24"/>
+        </w:rPr>
+      </w:pPr>
+      <w:r>
+        <w:rPr>
+          <w:rFonts w:ascii="Bookman Old Style" w:hAnsi="Bookman Old Style"/>
+          <w:sz w:val="24"/>
+          <w:szCs w:val="24"/>
+        </w:rPr>
+        <w:t>Kita menggunakan threading dalam snake multiplayer ini untuk membagi proses dari snake yang berbeda dapat dijalankan secara bersamaan.</w:t>
+      </w:r>
+      <w:r>
+        <w:rPr>
+          <w:rFonts w:ascii="Bookman Old Style" w:hAnsi="Bookman Old Style"/>
+          <w:sz w:val="24"/>
+          <w:szCs w:val="24"/>
+        </w:rPr>
+        <w:t xml:space="preserve"> Sehingga kedua snake ini tidak perlu menunggu satu sama lain dalam permainan ini, tentu saja kita tidak mau hal itu terjadi, oleh karena itu, penggunaan threading ini sangat membantu dalam project ini.</w:t>
+      </w:r>
+    </w:p>
+    <w:p>
+      <w:pPr>
+        <w:spacing w:after="120" w:line="360" w:lineRule="auto"/>
+        <w:ind w:left="720" w:firstLine="720"/>
+        <w:jc w:val="both"/>
+        <w:rPr>
+          <w:rFonts w:ascii="Bookman Old Style" w:hAnsi="Bookman Old Style"/>
+          <w:sz w:val="24"/>
+          <w:szCs w:val="24"/>
+        </w:rPr>
+      </w:pPr>
+      <w:r>
+        <w:rPr>
+          <w:rFonts w:ascii="Bookman Old Style" w:hAnsi="Bookman Old Style"/>
+          <w:sz w:val="24"/>
+          <w:szCs w:val="24"/>
+        </w:rPr>
+        <w:lastRenderedPageBreak/>
+        <w:t>Dalam Visual Studio C Sharp(#) telah terdapat library thread sehingga teknik ini dapat diterapkan langsung pada project ini. Walaupun penulis hanya menggunakan maksimal 2 threading yang digunakan saat kita memainkan dual player dalam project ini, tetapi threading ini dapat dengan beberapa kelebihan, yaitu:</w:t>
+      </w:r>
+    </w:p>
+    <w:p>
+      <w:pPr>
+        <w:pStyle w:val="ListParagraph"/>
+        <w:numPr>
+          <w:ilvl w:val="0"/>
+          <w:numId w:val="6"/>
+        </w:numPr>
+        <w:spacing w:after="120" w:line="360" w:lineRule="auto"/>
+        <w:contextualSpacing w:val="0"/>
+        <w:jc w:val="both"/>
+        <w:rPr>
+          <w:rFonts w:ascii="Bookman Old Style" w:hAnsi="Bookman Old Style"/>
+          <w:sz w:val="24"/>
+          <w:szCs w:val="24"/>
+        </w:rPr>
+      </w:pPr>
+      <w:r>
+        <w:rPr>
+          <w:rFonts w:ascii="Bookman Old Style" w:hAnsi="Bookman Old Style"/>
+          <w:b/>
+          <w:sz w:val="24"/>
+          <w:szCs w:val="24"/>
+        </w:rPr>
+        <w:t>Tanggap,</w:t>
+      </w:r>
+      <w:r>
+        <w:rPr>
+          <w:rFonts w:ascii="Bookman Old Style" w:hAnsi="Bookman Old Style"/>
+          <w:sz w:val="24"/>
+          <w:szCs w:val="24"/>
+        </w:rPr>
+        <w:t xml:space="preserve"> Threading mengizinkan program untuk berjalan terus walaupun pada bagian program tersebut di-</w:t>
+      </w:r>
+      <w:r>
+        <w:rPr>
+          <w:rFonts w:ascii="Bookman Old Style" w:hAnsi="Bookman Old Style"/>
+          <w:i/>
+          <w:sz w:val="24"/>
+          <w:szCs w:val="24"/>
+        </w:rPr>
+        <w:t xml:space="preserve">block </w:t>
+      </w:r>
+      <w:r>
+        <w:rPr>
+          <w:rFonts w:ascii="Bookman Old Style" w:hAnsi="Bookman Old Style"/>
+          <w:sz w:val="24"/>
+          <w:szCs w:val="24"/>
+        </w:rPr>
+        <w:t>atau sedang dalam keadaan menjalankan operasi yang lama atau panjang.</w:t>
+      </w:r>
+    </w:p>
+    <w:p>
+      <w:pPr>
+        <w:pStyle w:val="ListParagraph"/>
+        <w:numPr>
+          <w:ilvl w:val="0"/>
+          <w:numId w:val="6"/>
+        </w:numPr>
+        <w:spacing w:after="120" w:line="360" w:lineRule="auto"/>
+        <w:contextualSpacing w:val="0"/>
+        <w:jc w:val="both"/>
+        <w:rPr>
+          <w:rFonts w:ascii="Bookman Old Style" w:hAnsi="Bookman Old Style"/>
+          <w:sz w:val="24"/>
+          <w:szCs w:val="24"/>
+        </w:rPr>
+      </w:pPr>
+      <w:r>
+        <w:rPr>
+          <w:rFonts w:ascii="Bookman Old Style" w:hAnsi="Bookman Old Style"/>
+          <w:b/>
+          <w:sz w:val="24"/>
+          <w:szCs w:val="24"/>
+        </w:rPr>
+        <w:t>Pembagian sumber daya,</w:t>
+      </w:r>
+      <w:r>
+        <w:rPr>
+          <w:rFonts w:ascii="Bookman Old Style" w:hAnsi="Bookman Old Style"/>
+          <w:sz w:val="24"/>
+          <w:szCs w:val="24"/>
+        </w:rPr>
+        <w:t xml:space="preserve"> Secara </w:t>
+      </w:r>
+      <w:r>
+        <w:rPr>
+          <w:rFonts w:ascii="Bookman Old Style" w:hAnsi="Bookman Old Style"/>
+          <w:i/>
+          <w:sz w:val="24"/>
+          <w:szCs w:val="24"/>
+        </w:rPr>
+        <w:t>default</w:t>
+      </w:r>
+      <w:r>
+        <w:rPr>
+          <w:rFonts w:ascii="Bookman Old Style" w:hAnsi="Bookman Old Style"/>
+          <w:sz w:val="24"/>
+          <w:szCs w:val="24"/>
+        </w:rPr>
+        <w:t>, thread membagi memori</w:t>
+      </w:r>
+      <w:r>
+        <w:rPr>
+          <w:rFonts w:ascii="Bookman Old Style" w:hAnsi="Bookman Old Style"/>
+          <w:sz w:val="24"/>
+          <w:szCs w:val="24"/>
+        </w:rPr>
+        <w:t xml:space="preserve"> dan sumber daya dari proses. Keuntungan dari pembagian kode adalah aplikasi mempunyai perbedaan aktifitas </w:t>
+      </w:r>
+      <w:r>
+        <w:rPr>
+          <w:rFonts w:ascii="Bookman Old Style" w:hAnsi="Bookman Old Style"/>
+          <w:i/>
+          <w:sz w:val="24"/>
+          <w:szCs w:val="24"/>
+        </w:rPr>
+        <w:t xml:space="preserve">thread </w:t>
+      </w:r>
+      <w:r>
+        <w:rPr>
+          <w:rFonts w:ascii="Bookman Old Style" w:hAnsi="Bookman Old Style"/>
+          <w:sz w:val="24"/>
+          <w:szCs w:val="24"/>
+        </w:rPr>
+        <w:t>dengan alokasi memori yang sama.</w:t>
+      </w:r>
+    </w:p>
+    <w:p>
+      <w:pPr>
+        <w:pStyle w:val="ListParagraph"/>
+        <w:numPr>
+          <w:ilvl w:val="0"/>
+          <w:numId w:val="6"/>
+        </w:numPr>
+        <w:spacing w:after="120" w:line="360" w:lineRule="auto"/>
+        <w:contextualSpacing w:val="0"/>
+        <w:jc w:val="both"/>
+        <w:rPr>
+          <w:rFonts w:ascii="Bookman Old Style" w:hAnsi="Bookman Old Style"/>
+          <w:sz w:val="24"/>
+          <w:szCs w:val="24"/>
+        </w:rPr>
+      </w:pPr>
+      <w:r>
+        <w:rPr>
+          <w:rFonts w:ascii="Bookman Old Style" w:hAnsi="Bookman Old Style"/>
+          <w:b/>
+          <w:sz w:val="24"/>
+          <w:szCs w:val="24"/>
+        </w:rPr>
+        <w:t>Ekonomis,</w:t>
+      </w:r>
+      <w:r>
+        <w:rPr>
+          <w:rFonts w:ascii="Bookman Old Style" w:hAnsi="Bookman Old Style"/>
+          <w:sz w:val="24"/>
+          <w:szCs w:val="24"/>
+        </w:rPr>
+        <w:t xml:space="preserve"> Mengalokasikan memori dan sumber daya sangat membuang waktu proses. Alternatifnya, karena </w:t>
+      </w:r>
+      <w:r>
+        <w:rPr>
+          <w:rFonts w:ascii="Bookman Old Style" w:hAnsi="Bookman Old Style"/>
+          <w:i/>
+          <w:sz w:val="24"/>
+          <w:szCs w:val="24"/>
+        </w:rPr>
+        <w:t xml:space="preserve">thread </w:t>
+      </w:r>
+      <w:r>
+        <w:rPr>
+          <w:rFonts w:ascii="Bookman Old Style" w:hAnsi="Bookman Old Style"/>
+          <w:sz w:val="24"/>
+          <w:szCs w:val="24"/>
+        </w:rPr>
+        <w:t>membagi sumber daya dari proses, ini lebih ekonomis.</w:t>
+      </w:r>
+    </w:p>
+    <w:p>
+      <w:pPr>
+        <w:rPr>
+          <w:rFonts w:ascii="Bookman Old Style" w:hAnsi="Bookman Old Style"/>
+          <w:sz w:val="24"/>
+          <w:szCs w:val="24"/>
+        </w:rPr>
+      </w:pPr>
+      <w:r>
+        <w:rPr>
+          <w:rFonts w:ascii="Bookman Old Style" w:hAnsi="Bookman Old Style"/>
+          <w:sz w:val="24"/>
+          <w:szCs w:val="24"/>
+        </w:rPr>
+        <w:br w:type="page"/>
+      </w:r>
+    </w:p>
+    <w:p>
+      <w:pPr>
+        <w:spacing w:after="120" w:line="360" w:lineRule="auto"/>
+        <w:jc w:val="both"/>
+        <w:rPr>
+          <w:rFonts w:ascii="Bookman Old Style" w:hAnsi="Bookman Old Style"/>
+          <w:sz w:val="24"/>
+          <w:szCs w:val="24"/>
+        </w:rPr>
+      </w:pPr>
+      <w:r>
+        <w:rPr>
+          <w:rFonts w:ascii="Bookman Old Style" w:hAnsi="Bookman Old Style"/>
+          <w:sz w:val="24"/>
+          <w:szCs w:val="24"/>
+        </w:rPr>
+        <w:lastRenderedPageBreak/>
+        <w:t>//Pembahasan</w:t>
+      </w:r>
     </w:p>
     <w:sectPr>
       <w:pgSz w:w="11907" w:h="16839" w:code="9"/>
@@ -1282,6 +2145,361 @@
 <file path=word/numbering.xml><?xml version="1.0" encoding="utf-8"?>
 <w:numbering xmlns:ve="http://schemas.openxmlformats.org/markup-compatibility/2006" xmlns:o="urn:schemas-microsoft-com:office:office" xmlns:r="http://schemas.openxmlformats.org/officeDocument/2006/relationships" xmlns:m="http://schemas.openxmlformats.org/officeDocument/2006/math" xmlns:v="urn:schemas-microsoft-com:vml" xmlns:wp="http://schemas.openxmlformats.org/drawingml/2006/wordprocessingDrawing" xmlns:w10="urn:schemas-microsoft-com:office:word" xmlns:w="http://schemas.openxmlformats.org/wordprocessingml/2006/main" xmlns:wne="http://schemas.microsoft.com/office/word/2006/wordml">
   <w:abstractNum w:abstractNumId="0">
+    <w:nsid w:val="07BF49F1"/>
+    <w:multiLevelType w:val="hybridMultilevel"/>
+    <w:tmpl w:val="FBD273A0"/>
+    <w:lvl w:ilvl="0" w:tplc="0352C4AE">
+      <w:start w:val="1"/>
+      <w:numFmt w:val="lowerLetter"/>
+      <w:lvlText w:val="%1."/>
+      <w:lvlJc w:val="left"/>
+      <w:pPr>
+        <w:ind w:left="1080" w:hanging="360"/>
+      </w:pPr>
+      <w:rPr>
+        <w:rFonts w:hint="default"/>
+        <w:b/>
+      </w:rPr>
+    </w:lvl>
+    <w:lvl w:ilvl="1" w:tplc="04090019" w:tentative="1">
+      <w:start w:val="1"/>
+      <w:numFmt w:val="lowerLetter"/>
+      <w:lvlText w:val="%2."/>
+      <w:lvlJc w:val="left"/>
+      <w:pPr>
+        <w:ind w:left="1800" w:hanging="360"/>
+      </w:pPr>
+    </w:lvl>
+    <w:lvl w:ilvl="2" w:tplc="0409001B" w:tentative="1">
+      <w:start w:val="1"/>
+      <w:numFmt w:val="lowerRoman"/>
+      <w:lvlText w:val="%3."/>
+      <w:lvlJc w:val="right"/>
+      <w:pPr>
+        <w:ind w:left="2520" w:hanging="180"/>
+      </w:pPr>
+    </w:lvl>
+    <w:lvl w:ilvl="3" w:tplc="0409000F" w:tentative="1">
+      <w:start w:val="1"/>
+      <w:numFmt w:val="decimal"/>
+      <w:lvlText w:val="%4."/>
+      <w:lvlJc w:val="left"/>
+      <w:pPr>
+        <w:ind w:left="3240" w:hanging="360"/>
+      </w:pPr>
+    </w:lvl>
+    <w:lvl w:ilvl="4" w:tplc="04090019" w:tentative="1">
+      <w:start w:val="1"/>
+      <w:numFmt w:val="lowerLetter"/>
+      <w:lvlText w:val="%5."/>
+      <w:lvlJc w:val="left"/>
+      <w:pPr>
+        <w:ind w:left="3960" w:hanging="360"/>
+      </w:pPr>
+    </w:lvl>
+    <w:lvl w:ilvl="5" w:tplc="0409001B" w:tentative="1">
+      <w:start w:val="1"/>
+      <w:numFmt w:val="lowerRoman"/>
+      <w:lvlText w:val="%6."/>
+      <w:lvlJc w:val="right"/>
+      <w:pPr>
+        <w:ind w:left="4680" w:hanging="180"/>
+      </w:pPr>
+    </w:lvl>
+    <w:lvl w:ilvl="6" w:tplc="0409000F" w:tentative="1">
+      <w:start w:val="1"/>
+      <w:numFmt w:val="decimal"/>
+      <w:lvlText w:val="%7."/>
+      <w:lvlJc w:val="left"/>
+      <w:pPr>
+        <w:ind w:left="5400" w:hanging="360"/>
+      </w:pPr>
+    </w:lvl>
+    <w:lvl w:ilvl="7" w:tplc="04090019" w:tentative="1">
+      <w:start w:val="1"/>
+      <w:numFmt w:val="lowerLetter"/>
+      <w:lvlText w:val="%8."/>
+      <w:lvlJc w:val="left"/>
+      <w:pPr>
+        <w:ind w:left="6120" w:hanging="360"/>
+      </w:pPr>
+    </w:lvl>
+    <w:lvl w:ilvl="8" w:tplc="0409001B" w:tentative="1">
+      <w:start w:val="1"/>
+      <w:numFmt w:val="lowerRoman"/>
+      <w:lvlText w:val="%9."/>
+      <w:lvlJc w:val="right"/>
+      <w:pPr>
+        <w:ind w:left="6840" w:hanging="180"/>
+      </w:pPr>
+    </w:lvl>
+  </w:abstractNum>
+  <w:abstractNum w:abstractNumId="1">
+    <w:nsid w:val="08D90BFB"/>
+    <w:multiLevelType w:val="hybridMultilevel"/>
+    <w:tmpl w:val="8ABCB6DC"/>
+    <w:lvl w:ilvl="0" w:tplc="0409000F">
+      <w:start w:val="1"/>
+      <w:numFmt w:val="decimal"/>
+      <w:lvlText w:val="%1."/>
+      <w:lvlJc w:val="left"/>
+      <w:pPr>
+        <w:ind w:left="1440" w:hanging="360"/>
+      </w:pPr>
+    </w:lvl>
+    <w:lvl w:ilvl="1" w:tplc="04090019" w:tentative="1">
+      <w:start w:val="1"/>
+      <w:numFmt w:val="lowerLetter"/>
+      <w:lvlText w:val="%2."/>
+      <w:lvlJc w:val="left"/>
+      <w:pPr>
+        <w:ind w:left="2160" w:hanging="360"/>
+      </w:pPr>
+    </w:lvl>
+    <w:lvl w:ilvl="2" w:tplc="0409001B" w:tentative="1">
+      <w:start w:val="1"/>
+      <w:numFmt w:val="lowerRoman"/>
+      <w:lvlText w:val="%3."/>
+      <w:lvlJc w:val="right"/>
+      <w:pPr>
+        <w:ind w:left="2880" w:hanging="180"/>
+      </w:pPr>
+    </w:lvl>
+    <w:lvl w:ilvl="3" w:tplc="0409000F" w:tentative="1">
+      <w:start w:val="1"/>
+      <w:numFmt w:val="decimal"/>
+      <w:lvlText w:val="%4."/>
+      <w:lvlJc w:val="left"/>
+      <w:pPr>
+        <w:ind w:left="3600" w:hanging="360"/>
+      </w:pPr>
+    </w:lvl>
+    <w:lvl w:ilvl="4" w:tplc="04090019" w:tentative="1">
+      <w:start w:val="1"/>
+      <w:numFmt w:val="lowerLetter"/>
+      <w:lvlText w:val="%5."/>
+      <w:lvlJc w:val="left"/>
+      <w:pPr>
+        <w:ind w:left="4320" w:hanging="360"/>
+      </w:pPr>
+    </w:lvl>
+    <w:lvl w:ilvl="5" w:tplc="0409001B" w:tentative="1">
+      <w:start w:val="1"/>
+      <w:numFmt w:val="lowerRoman"/>
+      <w:lvlText w:val="%6."/>
+      <w:lvlJc w:val="right"/>
+      <w:pPr>
+        <w:ind w:left="5040" w:hanging="180"/>
+      </w:pPr>
+    </w:lvl>
+    <w:lvl w:ilvl="6" w:tplc="0409000F" w:tentative="1">
+      <w:start w:val="1"/>
+      <w:numFmt w:val="decimal"/>
+      <w:lvlText w:val="%7."/>
+      <w:lvlJc w:val="left"/>
+      <w:pPr>
+        <w:ind w:left="5760" w:hanging="360"/>
+      </w:pPr>
+    </w:lvl>
+    <w:lvl w:ilvl="7" w:tplc="04090019" w:tentative="1">
+      <w:start w:val="1"/>
+      <w:numFmt w:val="lowerLetter"/>
+      <w:lvlText w:val="%8."/>
+      <w:lvlJc w:val="left"/>
+      <w:pPr>
+        <w:ind w:left="6480" w:hanging="360"/>
+      </w:pPr>
+    </w:lvl>
+    <w:lvl w:ilvl="8" w:tplc="0409001B" w:tentative="1">
+      <w:start w:val="1"/>
+      <w:numFmt w:val="lowerRoman"/>
+      <w:lvlText w:val="%9."/>
+      <w:lvlJc w:val="right"/>
+      <w:pPr>
+        <w:ind w:left="7200" w:hanging="180"/>
+      </w:pPr>
+    </w:lvl>
+  </w:abstractNum>
+  <w:abstractNum w:abstractNumId="2">
+    <w:nsid w:val="1932498C"/>
+    <w:multiLevelType w:val="hybridMultilevel"/>
+    <w:tmpl w:val="70C47C20"/>
+    <w:lvl w:ilvl="0" w:tplc="72A482F8">
+      <w:start w:val="1"/>
+      <w:numFmt w:val="lowerLetter"/>
+      <w:lvlText w:val="%1."/>
+      <w:lvlJc w:val="left"/>
+      <w:pPr>
+        <w:ind w:left="1800" w:hanging="360"/>
+      </w:pPr>
+      <w:rPr>
+        <w:rFonts w:ascii="Bookman Old Style" w:eastAsiaTheme="minorHAnsi" w:hAnsi="Bookman Old Style" w:cstheme="minorBidi"/>
+      </w:rPr>
+    </w:lvl>
+    <w:lvl w:ilvl="1" w:tplc="04090019" w:tentative="1">
+      <w:start w:val="1"/>
+      <w:numFmt w:val="lowerLetter"/>
+      <w:lvlText w:val="%2."/>
+      <w:lvlJc w:val="left"/>
+      <w:pPr>
+        <w:ind w:left="2520" w:hanging="360"/>
+      </w:pPr>
+    </w:lvl>
+    <w:lvl w:ilvl="2" w:tplc="0409001B" w:tentative="1">
+      <w:start w:val="1"/>
+      <w:numFmt w:val="lowerRoman"/>
+      <w:lvlText w:val="%3."/>
+      <w:lvlJc w:val="right"/>
+      <w:pPr>
+        <w:ind w:left="3240" w:hanging="180"/>
+      </w:pPr>
+    </w:lvl>
+    <w:lvl w:ilvl="3" w:tplc="0409000F" w:tentative="1">
+      <w:start w:val="1"/>
+      <w:numFmt w:val="decimal"/>
+      <w:lvlText w:val="%4."/>
+      <w:lvlJc w:val="left"/>
+      <w:pPr>
+        <w:ind w:left="3960" w:hanging="360"/>
+      </w:pPr>
+    </w:lvl>
+    <w:lvl w:ilvl="4" w:tplc="04090019" w:tentative="1">
+      <w:start w:val="1"/>
+      <w:numFmt w:val="lowerLetter"/>
+      <w:lvlText w:val="%5."/>
+      <w:lvlJc w:val="left"/>
+      <w:pPr>
+        <w:ind w:left="4680" w:hanging="360"/>
+      </w:pPr>
+    </w:lvl>
+    <w:lvl w:ilvl="5" w:tplc="0409001B" w:tentative="1">
+      <w:start w:val="1"/>
+      <w:numFmt w:val="lowerRoman"/>
+      <w:lvlText w:val="%6."/>
+      <w:lvlJc w:val="right"/>
+      <w:pPr>
+        <w:ind w:left="5400" w:hanging="180"/>
+      </w:pPr>
+    </w:lvl>
+    <w:lvl w:ilvl="6" w:tplc="0409000F" w:tentative="1">
+      <w:start w:val="1"/>
+      <w:numFmt w:val="decimal"/>
+      <w:lvlText w:val="%7."/>
+      <w:lvlJc w:val="left"/>
+      <w:pPr>
+        <w:ind w:left="6120" w:hanging="360"/>
+      </w:pPr>
+    </w:lvl>
+    <w:lvl w:ilvl="7" w:tplc="04090019" w:tentative="1">
+      <w:start w:val="1"/>
+      <w:numFmt w:val="lowerLetter"/>
+      <w:lvlText w:val="%8."/>
+      <w:lvlJc w:val="left"/>
+      <w:pPr>
+        <w:ind w:left="6840" w:hanging="360"/>
+      </w:pPr>
+    </w:lvl>
+    <w:lvl w:ilvl="8" w:tplc="0409001B" w:tentative="1">
+      <w:start w:val="1"/>
+      <w:numFmt w:val="lowerRoman"/>
+      <w:lvlText w:val="%9."/>
+      <w:lvlJc w:val="right"/>
+      <w:pPr>
+        <w:ind w:left="7560" w:hanging="180"/>
+      </w:pPr>
+    </w:lvl>
+  </w:abstractNum>
+  <w:abstractNum w:abstractNumId="3">
+    <w:nsid w:val="2575288D"/>
+    <w:multiLevelType w:val="hybridMultilevel"/>
+    <w:tmpl w:val="E892EF28"/>
+    <w:lvl w:ilvl="0" w:tplc="8200CB2C">
+      <w:start w:val="1"/>
+      <w:numFmt w:val="lowerLetter"/>
+      <w:lvlText w:val="%1."/>
+      <w:lvlJc w:val="left"/>
+      <w:pPr>
+        <w:ind w:left="1080" w:hanging="360"/>
+      </w:pPr>
+      <w:rPr>
+        <w:rFonts w:hint="default"/>
+        <w:b/>
+      </w:rPr>
+    </w:lvl>
+    <w:lvl w:ilvl="1" w:tplc="04090019" w:tentative="1">
+      <w:start w:val="1"/>
+      <w:numFmt w:val="lowerLetter"/>
+      <w:lvlText w:val="%2."/>
+      <w:lvlJc w:val="left"/>
+      <w:pPr>
+        <w:ind w:left="1800" w:hanging="360"/>
+      </w:pPr>
+    </w:lvl>
+    <w:lvl w:ilvl="2" w:tplc="0409001B" w:tentative="1">
+      <w:start w:val="1"/>
+      <w:numFmt w:val="lowerRoman"/>
+      <w:lvlText w:val="%3."/>
+      <w:lvlJc w:val="right"/>
+      <w:pPr>
+        <w:ind w:left="2520" w:hanging="180"/>
+      </w:pPr>
+    </w:lvl>
+    <w:lvl w:ilvl="3" w:tplc="0409000F" w:tentative="1">
+      <w:start w:val="1"/>
+      <w:numFmt w:val="decimal"/>
+      <w:lvlText w:val="%4."/>
+      <w:lvlJc w:val="left"/>
+      <w:pPr>
+        <w:ind w:left="3240" w:hanging="360"/>
+      </w:pPr>
+    </w:lvl>
+    <w:lvl w:ilvl="4" w:tplc="04090019" w:tentative="1">
+      <w:start w:val="1"/>
+      <w:numFmt w:val="lowerLetter"/>
+      <w:lvlText w:val="%5."/>
+      <w:lvlJc w:val="left"/>
+      <w:pPr>
+        <w:ind w:left="3960" w:hanging="360"/>
+      </w:pPr>
+    </w:lvl>
+    <w:lvl w:ilvl="5" w:tplc="0409001B" w:tentative="1">
+      <w:start w:val="1"/>
+      <w:numFmt w:val="lowerRoman"/>
+      <w:lvlText w:val="%6."/>
+      <w:lvlJc w:val="right"/>
+      <w:pPr>
+        <w:ind w:left="4680" w:hanging="180"/>
+      </w:pPr>
+    </w:lvl>
+    <w:lvl w:ilvl="6" w:tplc="0409000F" w:tentative="1">
+      <w:start w:val="1"/>
+      <w:numFmt w:val="decimal"/>
+      <w:lvlText w:val="%7."/>
+      <w:lvlJc w:val="left"/>
+      <w:pPr>
+        <w:ind w:left="5400" w:hanging="360"/>
+      </w:pPr>
+    </w:lvl>
+    <w:lvl w:ilvl="7" w:tplc="04090019" w:tentative="1">
+      <w:start w:val="1"/>
+      <w:numFmt w:val="lowerLetter"/>
+      <w:lvlText w:val="%8."/>
+      <w:lvlJc w:val="left"/>
+      <w:pPr>
+        <w:ind w:left="6120" w:hanging="360"/>
+      </w:pPr>
+    </w:lvl>
+    <w:lvl w:ilvl="8" w:tplc="0409001B" w:tentative="1">
+      <w:start w:val="1"/>
+      <w:numFmt w:val="lowerRoman"/>
+      <w:lvlText w:val="%9."/>
+      <w:lvlJc w:val="right"/>
+      <w:pPr>
+        <w:ind w:left="6840" w:hanging="180"/>
+      </w:pPr>
+    </w:lvl>
+  </w:abstractNum>
+  <w:abstractNum w:abstractNumId="4">
     <w:nsid w:val="2BEA6E5E"/>
     <w:multiLevelType w:val="hybridMultilevel"/>
     <w:tmpl w:val="10726B32"/>
@@ -1370,7 +2588,135 @@
       </w:pPr>
     </w:lvl>
   </w:abstractNum>
+  <w:abstractNum w:abstractNumId="5">
+    <w:nsid w:val="5F993A51"/>
+    <w:multiLevelType w:val="hybridMultilevel"/>
+    <w:tmpl w:val="F4EEEC68"/>
+    <w:lvl w:ilvl="0" w:tplc="04090001">
+      <w:start w:val="1"/>
+      <w:numFmt w:val="bullet"/>
+      <w:lvlText w:val=""/>
+      <w:lvlJc w:val="left"/>
+      <w:pPr>
+        <w:ind w:left="1440" w:hanging="360"/>
+      </w:pPr>
+      <w:rPr>
+        <w:rFonts w:ascii="Symbol" w:hAnsi="Symbol" w:hint="default"/>
+      </w:rPr>
+    </w:lvl>
+    <w:lvl w:ilvl="1" w:tplc="04090003" w:tentative="1">
+      <w:start w:val="1"/>
+      <w:numFmt w:val="bullet"/>
+      <w:lvlText w:val="o"/>
+      <w:lvlJc w:val="left"/>
+      <w:pPr>
+        <w:ind w:left="2160" w:hanging="360"/>
+      </w:pPr>
+      <w:rPr>
+        <w:rFonts w:ascii="Courier New" w:hAnsi="Courier New" w:cs="Courier New" w:hint="default"/>
+      </w:rPr>
+    </w:lvl>
+    <w:lvl w:ilvl="2" w:tplc="04090005" w:tentative="1">
+      <w:start w:val="1"/>
+      <w:numFmt w:val="bullet"/>
+      <w:lvlText w:val=""/>
+      <w:lvlJc w:val="left"/>
+      <w:pPr>
+        <w:ind w:left="2880" w:hanging="360"/>
+      </w:pPr>
+      <w:rPr>
+        <w:rFonts w:ascii="Wingdings" w:hAnsi="Wingdings" w:hint="default"/>
+      </w:rPr>
+    </w:lvl>
+    <w:lvl w:ilvl="3" w:tplc="04090001" w:tentative="1">
+      <w:start w:val="1"/>
+      <w:numFmt w:val="bullet"/>
+      <w:lvlText w:val=""/>
+      <w:lvlJc w:val="left"/>
+      <w:pPr>
+        <w:ind w:left="3600" w:hanging="360"/>
+      </w:pPr>
+      <w:rPr>
+        <w:rFonts w:ascii="Symbol" w:hAnsi="Symbol" w:hint="default"/>
+      </w:rPr>
+    </w:lvl>
+    <w:lvl w:ilvl="4" w:tplc="04090003" w:tentative="1">
+      <w:start w:val="1"/>
+      <w:numFmt w:val="bullet"/>
+      <w:lvlText w:val="o"/>
+      <w:lvlJc w:val="left"/>
+      <w:pPr>
+        <w:ind w:left="4320" w:hanging="360"/>
+      </w:pPr>
+      <w:rPr>
+        <w:rFonts w:ascii="Courier New" w:hAnsi="Courier New" w:cs="Courier New" w:hint="default"/>
+      </w:rPr>
+    </w:lvl>
+    <w:lvl w:ilvl="5" w:tplc="04090005" w:tentative="1">
+      <w:start w:val="1"/>
+      <w:numFmt w:val="bullet"/>
+      <w:lvlText w:val=""/>
+      <w:lvlJc w:val="left"/>
+      <w:pPr>
+        <w:ind w:left="5040" w:hanging="360"/>
+      </w:pPr>
+      <w:rPr>
+        <w:rFonts w:ascii="Wingdings" w:hAnsi="Wingdings" w:hint="default"/>
+      </w:rPr>
+    </w:lvl>
+    <w:lvl w:ilvl="6" w:tplc="04090001" w:tentative="1">
+      <w:start w:val="1"/>
+      <w:numFmt w:val="bullet"/>
+      <w:lvlText w:val=""/>
+      <w:lvlJc w:val="left"/>
+      <w:pPr>
+        <w:ind w:left="5760" w:hanging="360"/>
+      </w:pPr>
+      <w:rPr>
+        <w:rFonts w:ascii="Symbol" w:hAnsi="Symbol" w:hint="default"/>
+      </w:rPr>
+    </w:lvl>
+    <w:lvl w:ilvl="7" w:tplc="04090003" w:tentative="1">
+      <w:start w:val="1"/>
+      <w:numFmt w:val="bullet"/>
+      <w:lvlText w:val="o"/>
+      <w:lvlJc w:val="left"/>
+      <w:pPr>
+        <w:ind w:left="6480" w:hanging="360"/>
+      </w:pPr>
+      <w:rPr>
+        <w:rFonts w:ascii="Courier New" w:hAnsi="Courier New" w:cs="Courier New" w:hint="default"/>
+      </w:rPr>
+    </w:lvl>
+    <w:lvl w:ilvl="8" w:tplc="04090005" w:tentative="1">
+      <w:start w:val="1"/>
+      <w:numFmt w:val="bullet"/>
+      <w:lvlText w:val=""/>
+      <w:lvlJc w:val="left"/>
+      <w:pPr>
+        <w:ind w:left="7200" w:hanging="360"/>
+      </w:pPr>
+      <w:rPr>
+        <w:rFonts w:ascii="Wingdings" w:hAnsi="Wingdings" w:hint="default"/>
+      </w:rPr>
+    </w:lvl>
+  </w:abstractNum>
   <w:num w:numId="1">
+    <w:abstractNumId w:val="4"/>
+  </w:num>
+  <w:num w:numId="2">
+    <w:abstractNumId w:val="5"/>
+  </w:num>
+  <w:num w:numId="3">
+    <w:abstractNumId w:val="1"/>
+  </w:num>
+  <w:num w:numId="4">
+    <w:abstractNumId w:val="2"/>
+  </w:num>
+  <w:num w:numId="5">
+    <w:abstractNumId w:val="3"/>
+  </w:num>
+  <w:num w:numId="6">
     <w:abstractNumId w:val="0"/>
   </w:num>
 </w:numbering>

</xml_diff>